<commit_message>
work & education sections, goasl section
</commit_message>
<xml_diff>
--- a/Info.docx
+++ b/Info.docx
@@ -178,14 +178,7 @@
         <w:rPr>
           <w:lang w:val="en-US"/>
         </w:rPr>
-        <w:t xml:space="preserve">Designer Tools: </w:t>
-      </w:r>
-      <w:bookmarkStart w:id="0" w:name="_GoBack"/>
-      <w:r>
-        <w:rPr>
-          <w:lang w:val="en-US"/>
-        </w:rPr>
-        <w:t xml:space="preserve">Adobe XD, Adobe </w:t>
+        <w:t xml:space="preserve">Designer Tools: Adobe XD, Adobe </w:t>
       </w:r>
       <w:proofErr w:type="spellStart"/>
       <w:r>
@@ -194,7 +187,6 @@
         </w:rPr>
         <w:t>Phtoshop</w:t>
       </w:r>
-      <w:bookmarkEnd w:id="0"/>
       <w:proofErr w:type="spellEnd"/>
     </w:p>
     <w:p>
@@ -203,6 +195,80 @@
           <w:lang w:val="en-US"/>
         </w:rPr>
       </w:pPr>
+      <w:r>
+        <w:rPr>
+          <w:lang w:val="en-US"/>
+        </w:rPr>
+        <w:br w:type="page"/>
+      </w:r>
+    </w:p>
+    <w:p>
+      <w:r>
+        <w:lastRenderedPageBreak/>
+        <w:t xml:space="preserve">Mi nombre es </w:t>
+      </w:r>
+      <w:r>
+        <w:t>Jonathan Jiménez Zambrana, Soy un desarrollador de software quien disfruta de la construcción de aplicaciones bien estructuradas y mantenibles. Me considero a mí mismo como autodidacta, así como alguien que aprende rápido para intentar estar tan actualizado con las nuevas tecnologías como sea posible. Me gusta ayudar a las personas, cooperar con las misas y aprender de ellas. He trabajado en varios proyectos tanto educativos como profesionales en diferentes áreas como: desarrollo web (</w:t>
+      </w:r>
+      <w:proofErr w:type="spellStart"/>
+      <w:r>
+        <w:t>front-end</w:t>
+      </w:r>
+      <w:proofErr w:type="spellEnd"/>
+      <w:r>
+        <w:t xml:space="preserve"> &amp; back-</w:t>
+      </w:r>
+      <w:proofErr w:type="spellStart"/>
+      <w:r>
+        <w:t>end</w:t>
+      </w:r>
+      <w:proofErr w:type="spellEnd"/>
+      <w:r>
+        <w:t>), desarrollo de aplicaciones de escritorio y desarrollos de video juegos.</w:t>
+      </w:r>
+    </w:p>
+    <w:p/>
+    <w:p>
+      <w:bookmarkStart w:id="0" w:name="_GoBack"/>
+      <w:r>
+        <w:t xml:space="preserve">Actualmente me encuentro estudiando en la universidad de </w:t>
+      </w:r>
+      <w:proofErr w:type="spellStart"/>
+      <w:r>
+        <w:t>Cenfotec</w:t>
+      </w:r>
+      <w:proofErr w:type="spellEnd"/>
+      <w:r>
+        <w:t xml:space="preserve"> la carrera de desarrollo de software. Sin embargo, cuento con un técnico en desarrollo de software </w:t>
+      </w:r>
+      <w:r>
+        <w:t>mientras</w:t>
+      </w:r>
+      <w:r>
+        <w:t xml:space="preserve"> estaba en el colegio. </w:t>
+      </w:r>
+      <w:r>
+        <w:t>También en trab</w:t>
+      </w:r>
+      <w:r>
+        <w:t>aj</w:t>
+      </w:r>
+      <w:r>
+        <w:t>an</w:t>
+      </w:r>
+      <w:r>
+        <w:t xml:space="preserve">do para dos compañías en ambas en el ámbito de desarrollo de software en las utilice diferentes conjuntos de tecnologías web para construir </w:t>
+      </w:r>
+      <w:r>
+        <w:t>aplicaciones</w:t>
+      </w:r>
+      <w:r>
+        <w:t xml:space="preserve"> web profesionales, mantenibles y </w:t>
+      </w:r>
+      <w:r>
+        <w:t>bonitas.</w:t>
+      </w:r>
+      <w:bookmarkEnd w:id="0"/>
     </w:p>
     <w:sectPr>
       <w:pgSz w:w="11906" w:h="16838"/>

</xml_diff>